<commit_message>
Discord, Maps, Facebook messenger
</commit_message>
<xml_diff>
--- a/wordart/Discord.docx
+++ b/wordart/Discord.docx
@@ -10,13 +10,13 @@
         <mc:AlternateContent>
           <mc:Choice Requires="wpg">
             <w:drawing>
-              <wp:anchor distT="0" distB="0" distL="114300" distR="114300" simplePos="0" relativeHeight="251670015" behindDoc="0" locked="0" layoutInCell="1" allowOverlap="1" wp14:anchorId="50A00143" wp14:editId="41E86439">
+              <wp:anchor distT="0" distB="0" distL="114300" distR="114300" simplePos="0" relativeHeight="251670015" behindDoc="0" locked="0" layoutInCell="1" allowOverlap="1" wp14:anchorId="50A00143" wp14:editId="0DF22E22">
                 <wp:simplePos x="0" y="0"/>
                 <wp:positionH relativeFrom="column">
-                  <wp:posOffset>981710</wp:posOffset>
+                  <wp:posOffset>607695</wp:posOffset>
                 </wp:positionH>
                 <wp:positionV relativeFrom="paragraph">
-                  <wp:posOffset>1159193</wp:posOffset>
+                  <wp:posOffset>793750</wp:posOffset>
                 </wp:positionV>
                 <wp:extent cx="1077595" cy="712470"/>
                 <wp:effectExtent l="0" t="38100" r="8255" b="0"/>
@@ -2910,7 +2910,7 @@
           </mc:Choice>
           <mc:Fallback>
             <w:pict>
-              <v:group w14:anchorId="6EB897FE" id="Group 19" o:spid="_x0000_s1026" style="position:absolute;margin-left:77.3pt;margin-top:91.3pt;width:84.85pt;height:56.1pt;z-index:251670015" coordsize="10780,7124" o:gfxdata="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">
+              <v:group w14:anchorId="1479EE11" id="Group 19" o:spid="_x0000_s1026" style="position:absolute;margin-left:47.85pt;margin-top:62.5pt;width:84.85pt;height:56.1pt;z-index:251670015" coordsize="10780,7124" o:gfxdata="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">
                 <v:shape id="Rectangle 10" o:spid="_x0000_s1027" style="position:absolute;top:122;width:4413;height:1480;rotation:-1855638fd;visibility:visible;mso-wrap-style:square;v-text-anchor:middle" coordsize="439924,146160" o:gfxdata="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" path="m2285,146158v-15170,412,49100,-56398,77222,-79086c107629,44384,137046,20454,171019,10031,204992,-392,239405,-3479,283347,4532v43943,8011,131745,46103,151327,53565c454256,65559,414429,56925,391321,54899,368213,52873,320462,47351,296023,45942v-16819,-1121,-26616,-5551,-51336,501l170528,64599c145808,70651,17455,145746,2285,146158xe" filled="f" stroked="f" strokeweight="1pt">
                   <v:stroke joinstyle="miter"/>
                   <v:path arrowok="t" o:connecttype="custom" o:connectlocs="2292,147953;79760,67896;171564,10154;284249,4588;436058,58810;392567,55573;296966,46506;245466,47013;171071,65392;2292,147953" o:connectangles="0,0,0,0,0,0,0,0,0,0"/>
@@ -2942,16 +2942,190 @@
         <mc:AlternateContent>
           <mc:Choice Requires="wps">
             <w:drawing>
-              <wp:anchor distT="0" distB="0" distL="114300" distR="114300" simplePos="0" relativeHeight="251652096" behindDoc="0" locked="0" layoutInCell="1" allowOverlap="1" wp14:anchorId="2AAB8265" wp14:editId="000884BA">
+              <wp:anchor distT="0" distB="0" distL="114300" distR="114300" simplePos="0" relativeHeight="251672576" behindDoc="0" locked="0" layoutInCell="1" allowOverlap="1" wp14:anchorId="7A2E5D1C" wp14:editId="0D9450F3">
                 <wp:simplePos x="0" y="0"/>
                 <wp:positionH relativeFrom="column">
-                  <wp:posOffset>694690</wp:posOffset>
+                  <wp:posOffset>1213485</wp:posOffset>
                 </wp:positionH>
                 <wp:positionV relativeFrom="paragraph">
-                  <wp:posOffset>679768</wp:posOffset>
+                  <wp:posOffset>1078865</wp:posOffset>
                 </wp:positionV>
-                <wp:extent cx="1650365" cy="1632585"/>
-                <wp:effectExtent l="0" t="0" r="6985" b="5715"/>
+                <wp:extent cx="210185" cy="210185"/>
+                <wp:effectExtent l="0" t="0" r="18415" b="18415"/>
+                <wp:wrapNone/>
+                <wp:docPr id="16" name="Oval 16"/>
+                <wp:cNvGraphicFramePr/>
+                <a:graphic xmlns:a="http://schemas.openxmlformats.org/drawingml/2006/main">
+                  <a:graphicData uri="http://schemas.microsoft.com/office/word/2010/wordprocessingShape">
+                    <wps:wsp>
+                      <wps:cNvSpPr/>
+                      <wps:spPr>
+                        <a:xfrm>
+                          <a:off x="0" y="0"/>
+                          <a:ext cx="210185" cy="210185"/>
+                        </a:xfrm>
+                        <a:prstGeom prst="ellipse">
+                          <a:avLst/>
+                        </a:prstGeom>
+                        <a:solidFill>
+                          <a:schemeClr val="bg1">
+                            <a:alpha val="80000"/>
+                          </a:schemeClr>
+                        </a:solidFill>
+                        <a:ln>
+                          <a:solidFill>
+                            <a:srgbClr val="6666FF"/>
+                          </a:solidFill>
+                        </a:ln>
+                      </wps:spPr>
+                      <wps:style>
+                        <a:lnRef idx="2">
+                          <a:schemeClr val="accent1">
+                            <a:shade val="50000"/>
+                          </a:schemeClr>
+                        </a:lnRef>
+                        <a:fillRef idx="1">
+                          <a:schemeClr val="accent1"/>
+                        </a:fillRef>
+                        <a:effectRef idx="0">
+                          <a:schemeClr val="accent1"/>
+                        </a:effectRef>
+                        <a:fontRef idx="minor">
+                          <a:schemeClr val="lt1"/>
+                        </a:fontRef>
+                      </wps:style>
+                      <wps:bodyPr rot="0" spcFirstLastPara="0" vertOverflow="overflow" horzOverflow="overflow" vert="horz" wrap="square" lIns="91440" tIns="45720" rIns="91440" bIns="45720" numCol="1" spcCol="0" rtlCol="0" fromWordArt="0" anchor="ctr" anchorCtr="0" forceAA="0" compatLnSpc="1">
+                        <a:prstTxWarp prst="textNoShape">
+                          <a:avLst/>
+                        </a:prstTxWarp>
+                        <a:noAutofit/>
+                      </wps:bodyPr>
+                    </wps:wsp>
+                  </a:graphicData>
+                </a:graphic>
+                <wp14:sizeRelH relativeFrom="margin">
+                  <wp14:pctWidth>0</wp14:pctWidth>
+                </wp14:sizeRelH>
+                <wp14:sizeRelV relativeFrom="margin">
+                  <wp14:pctHeight>0</wp14:pctHeight>
+                </wp14:sizeRelV>
+              </wp:anchor>
+            </w:drawing>
+          </mc:Choice>
+          <mc:Fallback>
+            <w:pict>
+              <v:oval w14:anchorId="7DF13F44" id="Oval 16" o:spid="_x0000_s1026" style="position:absolute;margin-left:95.55pt;margin-top:84.95pt;width:16.55pt;height:16.55pt;z-index:251672576;visibility:visible;mso-wrap-style:square;mso-width-percent:0;mso-height-percent:0;mso-wrap-distance-left:9pt;mso-wrap-distance-top:0;mso-wrap-distance-right:9pt;mso-wrap-distance-bottom:0;mso-position-horizontal:absolute;mso-position-horizontal-relative:text;mso-position-vertical:absolute;mso-position-vertical-relative:text;mso-width-percent:0;mso-height-percent:0;mso-width-relative:margin;mso-height-relative:margin;v-text-anchor:middle" o:gfxdata="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" fillcolor="white [3212]" strokecolor="#66f" strokeweight="1pt">
+                <v:fill opacity="52428f"/>
+                <v:stroke joinstyle="miter"/>
+              </v:oval>
+            </w:pict>
+          </mc:Fallback>
+        </mc:AlternateContent>
+      </w:r>
+      <w:r>
+        <w:rPr>
+          <w:noProof/>
+        </w:rPr>
+        <mc:AlternateContent>
+          <mc:Choice Requires="wps">
+            <w:drawing>
+              <wp:anchor distT="0" distB="0" distL="114300" distR="114300" simplePos="0" relativeHeight="251670528" behindDoc="0" locked="0" layoutInCell="1" allowOverlap="1" wp14:anchorId="45223A4E" wp14:editId="25DF9643">
+                <wp:simplePos x="0" y="0"/>
+                <wp:positionH relativeFrom="column">
+                  <wp:posOffset>873125</wp:posOffset>
+                </wp:positionH>
+                <wp:positionV relativeFrom="paragraph">
+                  <wp:posOffset>1078865</wp:posOffset>
+                </wp:positionV>
+                <wp:extent cx="210185" cy="210185"/>
+                <wp:effectExtent l="0" t="0" r="18415" b="18415"/>
+                <wp:wrapNone/>
+                <wp:docPr id="15" name="Oval 15"/>
+                <wp:cNvGraphicFramePr/>
+                <a:graphic xmlns:a="http://schemas.openxmlformats.org/drawingml/2006/main">
+                  <a:graphicData uri="http://schemas.microsoft.com/office/word/2010/wordprocessingShape">
+                    <wps:wsp>
+                      <wps:cNvSpPr/>
+                      <wps:spPr>
+                        <a:xfrm>
+                          <a:off x="0" y="0"/>
+                          <a:ext cx="210185" cy="210185"/>
+                        </a:xfrm>
+                        <a:prstGeom prst="ellipse">
+                          <a:avLst/>
+                        </a:prstGeom>
+                        <a:solidFill>
+                          <a:schemeClr val="bg1">
+                            <a:alpha val="80000"/>
+                          </a:schemeClr>
+                        </a:solidFill>
+                        <a:ln>
+                          <a:solidFill>
+                            <a:srgbClr val="6666FF"/>
+                          </a:solidFill>
+                        </a:ln>
+                      </wps:spPr>
+                      <wps:style>
+                        <a:lnRef idx="2">
+                          <a:schemeClr val="accent1">
+                            <a:shade val="50000"/>
+                          </a:schemeClr>
+                        </a:lnRef>
+                        <a:fillRef idx="1">
+                          <a:schemeClr val="accent1"/>
+                        </a:fillRef>
+                        <a:effectRef idx="0">
+                          <a:schemeClr val="accent1"/>
+                        </a:effectRef>
+                        <a:fontRef idx="minor">
+                          <a:schemeClr val="lt1"/>
+                        </a:fontRef>
+                      </wps:style>
+                      <wps:bodyPr rot="0" spcFirstLastPara="0" vertOverflow="overflow" horzOverflow="overflow" vert="horz" wrap="square" lIns="91440" tIns="45720" rIns="91440" bIns="45720" numCol="1" spcCol="0" rtlCol="0" fromWordArt="0" anchor="ctr" anchorCtr="0" forceAA="0" compatLnSpc="1">
+                        <a:prstTxWarp prst="textNoShape">
+                          <a:avLst/>
+                        </a:prstTxWarp>
+                        <a:noAutofit/>
+                      </wps:bodyPr>
+                    </wps:wsp>
+                  </a:graphicData>
+                </a:graphic>
+                <wp14:sizeRelH relativeFrom="margin">
+                  <wp14:pctWidth>0</wp14:pctWidth>
+                </wp14:sizeRelH>
+                <wp14:sizeRelV relativeFrom="margin">
+                  <wp14:pctHeight>0</wp14:pctHeight>
+                </wp14:sizeRelV>
+              </wp:anchor>
+            </w:drawing>
+          </mc:Choice>
+          <mc:Fallback>
+            <w:pict>
+              <v:oval w14:anchorId="65BE3EDA" id="Oval 15" o:spid="_x0000_s1026" style="position:absolute;margin-left:68.75pt;margin-top:84.95pt;width:16.55pt;height:16.55pt;z-index:251670528;visibility:visible;mso-wrap-style:square;mso-width-percent:0;mso-height-percent:0;mso-wrap-distance-left:9pt;mso-wrap-distance-top:0;mso-wrap-distance-right:9pt;mso-wrap-distance-bottom:0;mso-position-horizontal:absolute;mso-position-horizontal-relative:text;mso-position-vertical:absolute;mso-position-vertical-relative:text;mso-width-percent:0;mso-height-percent:0;mso-width-relative:margin;mso-height-relative:margin;v-text-anchor:middle" o:gfxdata="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" fillcolor="white [3212]" strokecolor="#66f" strokeweight="1pt">
+                <v:fill opacity="52428f"/>
+                <v:stroke joinstyle="miter"/>
+              </v:oval>
+            </w:pict>
+          </mc:Fallback>
+        </mc:AlternateContent>
+      </w:r>
+      <w:r>
+        <w:rPr>
+          <w:noProof/>
+        </w:rPr>
+        <mc:AlternateContent>
+          <mc:Choice Requires="wps">
+            <w:drawing>
+              <wp:anchor distT="0" distB="0" distL="114300" distR="114300" simplePos="0" relativeHeight="251652096" behindDoc="0" locked="0" layoutInCell="1" allowOverlap="1" wp14:anchorId="2AAB8265" wp14:editId="4397F6D9">
+                <wp:simplePos x="0" y="0"/>
+                <wp:positionH relativeFrom="column">
+                  <wp:posOffset>314659</wp:posOffset>
+                </wp:positionH>
+                <wp:positionV relativeFrom="paragraph">
+                  <wp:posOffset>307975</wp:posOffset>
+                </wp:positionV>
+                <wp:extent cx="1654810" cy="1654810"/>
+                <wp:effectExtent l="0" t="0" r="2540" b="2540"/>
                 <wp:wrapNone/>
                 <wp:docPr id="2" name="Rectangle: Rounded Corners 2"/>
                 <wp:cNvGraphicFramePr/>
@@ -2962,7 +3136,7 @@
                       <wps:spPr>
                         <a:xfrm>
                           <a:off x="0" y="0"/>
-                          <a:ext cx="1650365" cy="1632585"/>
+                          <a:ext cx="1654810" cy="1654810"/>
                         </a:xfrm>
                         <a:prstGeom prst="roundRect">
                           <a:avLst>
@@ -3024,7 +3198,7 @@
           </mc:Choice>
           <mc:Fallback>
             <w:pict>
-              <v:roundrect w14:anchorId="62078C13" id="Rectangle: Rounded Corners 2" o:spid="_x0000_s1026" style="position:absolute;margin-left:54.7pt;margin-top:53.55pt;width:129.95pt;height:128.55pt;z-index:251652096;visibility:visible;mso-wrap-style:square;mso-width-percent:0;mso-height-percent:0;mso-wrap-distance-left:9pt;mso-wrap-distance-top:0;mso-wrap-distance-right:9pt;mso-wrap-distance-bottom:0;mso-position-horizontal:absolute;mso-position-horizontal-relative:text;mso-position-vertical:absolute;mso-position-vertical-relative:text;mso-width-percent:0;mso-height-percent:0;mso-width-relative:margin;mso-height-relative:margin;v-text-anchor:middle" arcsize="9970f" o:gfxdata="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" fillcolor="white [3212]" stroked="f" strokeweight="1pt">
+              <v:roundrect w14:anchorId="0B6009B3" id="Rectangle: Rounded Corners 2" o:spid="_x0000_s1026" style="position:absolute;margin-left:24.8pt;margin-top:24.25pt;width:130.3pt;height:130.3pt;z-index:251652096;visibility:visible;mso-wrap-style:square;mso-width-percent:0;mso-height-percent:0;mso-wrap-distance-left:9pt;mso-wrap-distance-top:0;mso-wrap-distance-right:9pt;mso-wrap-distance-bottom:0;mso-position-horizontal:absolute;mso-position-horizontal-relative:text;mso-position-vertical:absolute;mso-position-vertical-relative:text;mso-width-percent:0;mso-height-percent:0;mso-width-relative:margin;mso-height-relative:margin;v-text-anchor:middle" arcsize="9970f" o:gfxdata="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" fillcolor="white [3212]" stroked="f" strokeweight="1pt">
                 <v:fill opacity="62914f" color2="white [3212]" o:opacity2="55050f" focus="100%" type="gradient"/>
                 <v:stroke joinstyle="miter"/>
               </v:roundrect>
@@ -3039,17 +3213,25 @@
         <mc:AlternateContent>
           <mc:Choice Requires="wps">
             <w:drawing>
-              <wp:anchor distT="0" distB="0" distL="114300" distR="114300" simplePos="0" relativeHeight="251649021" behindDoc="0" locked="0" layoutInCell="1" allowOverlap="1" wp14:anchorId="0AFE85E8" wp14:editId="7A8B2668">
+              <wp:anchor distT="0" distB="0" distL="114300" distR="114300" simplePos="0" relativeHeight="251649021" behindDoc="1" locked="0" layoutInCell="1" allowOverlap="1" wp14:anchorId="0AFE85E8" wp14:editId="6F82AE2B">
                 <wp:simplePos x="0" y="0"/>
                 <wp:positionH relativeFrom="column">
-                  <wp:posOffset>10690</wp:posOffset>
+                  <wp:posOffset>0</wp:posOffset>
                 </wp:positionH>
                 <wp:positionV relativeFrom="paragraph">
-                  <wp:posOffset>5080</wp:posOffset>
+                  <wp:posOffset>0</wp:posOffset>
                 </wp:positionV>
-                <wp:extent cx="3054096" cy="3054096"/>
+                <wp:extent cx="2286000" cy="2286000"/>
                 <wp:effectExtent l="0" t="0" r="0" b="0"/>
-                <wp:wrapNone/>
+                <wp:wrapTight wrapText="bothSides">
+                  <wp:wrapPolygon edited="0">
+                    <wp:start x="0" y="0"/>
+                    <wp:lineTo x="0" y="21420"/>
+                    <wp:lineTo x="21420" y="21420"/>
+                    <wp:lineTo x="21420" y="0"/>
+                    <wp:lineTo x="0" y="0"/>
+                  </wp:wrapPolygon>
+                </wp:wrapTight>
                 <wp:docPr id="17" name="Rectangle 17"/>
                 <wp:cNvGraphicFramePr/>
                 <a:graphic xmlns:a="http://schemas.openxmlformats.org/drawingml/2006/main">
@@ -3059,7 +3241,7 @@
                       <wps:spPr>
                         <a:xfrm>
                           <a:off x="0" y="0"/>
-                          <a:ext cx="3054096" cy="3054096"/>
+                          <a:ext cx="2286000" cy="2286000"/>
                         </a:xfrm>
                         <a:prstGeom prst="rect">
                           <a:avLst/>
@@ -3120,183 +3302,10 @@
           </mc:Choice>
           <mc:Fallback>
             <w:pict>
-              <v:rect w14:anchorId="44AA2DF2" id="Rectangle 17" o:spid="_x0000_s1026" style="position:absolute;margin-left:.85pt;margin-top:.4pt;width:240.5pt;height:240.5pt;z-index:251649021;visibility:visible;mso-wrap-style:square;mso-width-percent:0;mso-height-percent:0;mso-wrap-distance-left:9pt;mso-wrap-distance-top:0;mso-wrap-distance-right:9pt;mso-wrap-distance-bottom:0;mso-position-horizontal:absolute;mso-position-horizontal-relative:text;mso-position-vertical:absolute;mso-position-vertical-relative:text;mso-width-percent:0;mso-height-percent:0;mso-width-relative:margin;mso-height-relative:margin;v-text-anchor:middle" o:gfxdata="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" fillcolor="#6e6eff" stroked="f" strokeweight="1pt">
+              <v:rect w14:anchorId="47AECA4C" id="Rectangle 17" o:spid="_x0000_s1026" style="position:absolute;margin-left:0;margin-top:0;width:180pt;height:180pt;z-index:-251667459;visibility:visible;mso-wrap-style:square;mso-width-percent:0;mso-height-percent:0;mso-wrap-distance-left:9pt;mso-wrap-distance-top:0;mso-wrap-distance-right:9pt;mso-wrap-distance-bottom:0;mso-position-horizontal:absolute;mso-position-horizontal-relative:text;mso-position-vertical:absolute;mso-position-vertical-relative:text;mso-width-percent:0;mso-height-percent:0;mso-width-relative:margin;mso-height-relative:margin;v-text-anchor:middle" o:gfxdata="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" fillcolor="#6e6eff" stroked="f" strokeweight="1pt">
                 <v:fill color2="#4242ff" focus="100%" type="gradient"/>
+                <w10:wrap type="tight"/>
               </v:rect>
-            </w:pict>
-          </mc:Fallback>
-        </mc:AlternateContent>
-      </w:r>
-      <w:r>
-        <w:rPr>
-          <w:noProof/>
-        </w:rPr>
-        <mc:AlternateContent>
-          <mc:Choice Requires="wps">
-            <w:drawing>
-              <wp:anchor distT="0" distB="0" distL="114300" distR="114300" simplePos="0" relativeHeight="251672576" behindDoc="0" locked="0" layoutInCell="1" allowOverlap="1" wp14:anchorId="7A2E5D1C" wp14:editId="474D5466">
-                <wp:simplePos x="0" y="0"/>
-                <wp:positionH relativeFrom="column">
-                  <wp:posOffset>1587939</wp:posOffset>
-                </wp:positionH>
-                <wp:positionV relativeFrom="paragraph">
-                  <wp:posOffset>1443990</wp:posOffset>
-                </wp:positionV>
-                <wp:extent cx="210312" cy="210312"/>
-                <wp:effectExtent l="0" t="0" r="18415" b="18415"/>
-                <wp:wrapNone/>
-                <wp:docPr id="16" name="Oval 16"/>
-                <wp:cNvGraphicFramePr/>
-                <a:graphic xmlns:a="http://schemas.openxmlformats.org/drawingml/2006/main">
-                  <a:graphicData uri="http://schemas.microsoft.com/office/word/2010/wordprocessingShape">
-                    <wps:wsp>
-                      <wps:cNvSpPr/>
-                      <wps:spPr>
-                        <a:xfrm>
-                          <a:off x="0" y="0"/>
-                          <a:ext cx="210312" cy="210312"/>
-                        </a:xfrm>
-                        <a:prstGeom prst="ellipse">
-                          <a:avLst/>
-                        </a:prstGeom>
-                        <a:solidFill>
-                          <a:schemeClr val="bg1">
-                            <a:alpha val="80000"/>
-                          </a:schemeClr>
-                        </a:solidFill>
-                        <a:ln>
-                          <a:solidFill>
-                            <a:srgbClr val="6666FF"/>
-                          </a:solidFill>
-                        </a:ln>
-                      </wps:spPr>
-                      <wps:style>
-                        <a:lnRef idx="2">
-                          <a:schemeClr val="accent1">
-                            <a:shade val="50000"/>
-                          </a:schemeClr>
-                        </a:lnRef>
-                        <a:fillRef idx="1">
-                          <a:schemeClr val="accent1"/>
-                        </a:fillRef>
-                        <a:effectRef idx="0">
-                          <a:schemeClr val="accent1"/>
-                        </a:effectRef>
-                        <a:fontRef idx="minor">
-                          <a:schemeClr val="lt1"/>
-                        </a:fontRef>
-                      </wps:style>
-                      <wps:bodyPr rot="0" spcFirstLastPara="0" vertOverflow="overflow" horzOverflow="overflow" vert="horz" wrap="square" lIns="91440" tIns="45720" rIns="91440" bIns="45720" numCol="1" spcCol="0" rtlCol="0" fromWordArt="0" anchor="ctr" anchorCtr="0" forceAA="0" compatLnSpc="1">
-                        <a:prstTxWarp prst="textNoShape">
-                          <a:avLst/>
-                        </a:prstTxWarp>
-                        <a:noAutofit/>
-                      </wps:bodyPr>
-                    </wps:wsp>
-                  </a:graphicData>
-                </a:graphic>
-                <wp14:sizeRelH relativeFrom="margin">
-                  <wp14:pctWidth>0</wp14:pctWidth>
-                </wp14:sizeRelH>
-                <wp14:sizeRelV relativeFrom="margin">
-                  <wp14:pctHeight>0</wp14:pctHeight>
-                </wp14:sizeRelV>
-              </wp:anchor>
-            </w:drawing>
-          </mc:Choice>
-          <mc:Fallback>
-            <w:pict>
-              <v:oval w14:anchorId="6FDCF29B" id="Oval 16" o:spid="_x0000_s1026" style="position:absolute;margin-left:125.05pt;margin-top:113.7pt;width:16.55pt;height:16.55pt;z-index:251672576;visibility:visible;mso-wrap-style:square;mso-width-percent:0;mso-height-percent:0;mso-wrap-distance-left:9pt;mso-wrap-distance-top:0;mso-wrap-distance-right:9pt;mso-wrap-distance-bottom:0;mso-position-horizontal:absolute;mso-position-horizontal-relative:text;mso-position-vertical:absolute;mso-position-vertical-relative:text;mso-width-percent:0;mso-height-percent:0;mso-width-relative:margin;mso-height-relative:margin;v-text-anchor:middle" o:gfxdata="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" fillcolor="white [3212]" strokecolor="#66f" strokeweight="1pt">
-                <v:fill opacity="52428f"/>
-                <v:stroke joinstyle="miter"/>
-              </v:oval>
-            </w:pict>
-          </mc:Fallback>
-        </mc:AlternateContent>
-      </w:r>
-      <w:r>
-        <w:rPr>
-          <w:noProof/>
-        </w:rPr>
-        <mc:AlternateContent>
-          <mc:Choice Requires="wps">
-            <w:drawing>
-              <wp:anchor distT="0" distB="0" distL="114300" distR="114300" simplePos="0" relativeHeight="251670528" behindDoc="0" locked="0" layoutInCell="1" allowOverlap="1" wp14:anchorId="45223A4E" wp14:editId="530D5800">
-                <wp:simplePos x="0" y="0"/>
-                <wp:positionH relativeFrom="column">
-                  <wp:posOffset>1247730</wp:posOffset>
-                </wp:positionH>
-                <wp:positionV relativeFrom="paragraph">
-                  <wp:posOffset>1443990</wp:posOffset>
-                </wp:positionV>
-                <wp:extent cx="210312" cy="210312"/>
-                <wp:effectExtent l="0" t="0" r="18415" b="18415"/>
-                <wp:wrapNone/>
-                <wp:docPr id="15" name="Oval 15"/>
-                <wp:cNvGraphicFramePr/>
-                <a:graphic xmlns:a="http://schemas.openxmlformats.org/drawingml/2006/main">
-                  <a:graphicData uri="http://schemas.microsoft.com/office/word/2010/wordprocessingShape">
-                    <wps:wsp>
-                      <wps:cNvSpPr/>
-                      <wps:spPr>
-                        <a:xfrm>
-                          <a:off x="0" y="0"/>
-                          <a:ext cx="210312" cy="210312"/>
-                        </a:xfrm>
-                        <a:prstGeom prst="ellipse">
-                          <a:avLst/>
-                        </a:prstGeom>
-                        <a:solidFill>
-                          <a:schemeClr val="bg1">
-                            <a:alpha val="80000"/>
-                          </a:schemeClr>
-                        </a:solidFill>
-                        <a:ln>
-                          <a:solidFill>
-                            <a:srgbClr val="6666FF"/>
-                          </a:solidFill>
-                        </a:ln>
-                      </wps:spPr>
-                      <wps:style>
-                        <a:lnRef idx="2">
-                          <a:schemeClr val="accent1">
-                            <a:shade val="50000"/>
-                          </a:schemeClr>
-                        </a:lnRef>
-                        <a:fillRef idx="1">
-                          <a:schemeClr val="accent1"/>
-                        </a:fillRef>
-                        <a:effectRef idx="0">
-                          <a:schemeClr val="accent1"/>
-                        </a:effectRef>
-                        <a:fontRef idx="minor">
-                          <a:schemeClr val="lt1"/>
-                        </a:fontRef>
-                      </wps:style>
-                      <wps:bodyPr rot="0" spcFirstLastPara="0" vertOverflow="overflow" horzOverflow="overflow" vert="horz" wrap="square" lIns="91440" tIns="45720" rIns="91440" bIns="45720" numCol="1" spcCol="0" rtlCol="0" fromWordArt="0" anchor="ctr" anchorCtr="0" forceAA="0" compatLnSpc="1">
-                        <a:prstTxWarp prst="textNoShape">
-                          <a:avLst/>
-                        </a:prstTxWarp>
-                        <a:noAutofit/>
-                      </wps:bodyPr>
-                    </wps:wsp>
-                  </a:graphicData>
-                </a:graphic>
-                <wp14:sizeRelH relativeFrom="margin">
-                  <wp14:pctWidth>0</wp14:pctWidth>
-                </wp14:sizeRelH>
-                <wp14:sizeRelV relativeFrom="margin">
-                  <wp14:pctHeight>0</wp14:pctHeight>
-                </wp14:sizeRelV>
-              </wp:anchor>
-            </w:drawing>
-          </mc:Choice>
-          <mc:Fallback>
-            <w:pict>
-              <v:oval w14:anchorId="37C60908" id="Oval 15" o:spid="_x0000_s1026" style="position:absolute;margin-left:98.25pt;margin-top:113.7pt;width:16.55pt;height:16.55pt;z-index:251670528;visibility:visible;mso-wrap-style:square;mso-width-percent:0;mso-height-percent:0;mso-wrap-distance-left:9pt;mso-wrap-distance-top:0;mso-wrap-distance-right:9pt;mso-wrap-distance-bottom:0;mso-position-horizontal:absolute;mso-position-horizontal-relative:text;mso-position-vertical:absolute;mso-position-vertical-relative:text;mso-width-percent:0;mso-height-percent:0;mso-width-relative:margin;mso-height-relative:margin;v-text-anchor:middle" o:gfxdata="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" fillcolor="white [3212]" strokecolor="#66f" strokeweight="1pt">
-                <v:fill opacity="52428f"/>
-                <v:stroke joinstyle="miter"/>
-              </v:oval>
             </w:pict>
           </mc:Fallback>
         </mc:AlternateContent>

</xml_diff>